<commit_message>
Link agregado a reporte
</commit_message>
<xml_diff>
--- a/Practica 2.docx
+++ b/Practica 2.docx
@@ -541,8 +541,6 @@
         <w:pStyle w:val="Ttulo1"/>
         <w:jc w:val="both"/>
       </w:pPr>
-      <w:bookmarkStart w:id="0" w:name="_GoBack"/>
-      <w:bookmarkEnd w:id="0"/>
       <w:r>
         <w:lastRenderedPageBreak/>
         <w:t>Descripción de la Practica</w:t>
@@ -797,6 +795,29 @@
       <w:r>
         <w:t>En general, el haber realizado el driver de I2C y BMI160 facilito la realización de la práctica, pues se tenía ya la mayor parte de la practica realizada. También, gracias a herramientas como teletype en Atom, se pudo estar codificando desde equipos que no tienen MCU instalado. También, el poder visualizar el movimiento del sensor en el programa Python facilito el desarrollo, pues podíamos ver en forma gráfica si los métodos para poder mejorar la calidad de las muestras estaban funcionando de forma correcta o no. En general no se presentaron muchas dificultades, lo que nos causaba algunas dificultades era el integrar conceptos como semáforos para los drivers desarrollados en la tarea.</w:t>
       </w:r>
+    </w:p>
+    <w:p>
+      <w:pPr>
+        <w:pStyle w:val="Ttulo1"/>
+      </w:pPr>
+      <w:r>
+        <w:t>Link a repositorio</w:t>
+      </w:r>
+    </w:p>
+    <w:p>
+      <w:hyperlink r:id="rId8" w:history="1">
+        <w:r>
+          <w:rPr>
+            <w:rStyle w:val="Hipervnculo"/>
+          </w:rPr>
+          <w:t>https://github.com/eecastillo/Practica2_SEII</w:t>
+        </w:r>
+      </w:hyperlink>
+      <w:r>
+        <w:t xml:space="preserve"> </w:t>
+      </w:r>
+      <w:bookmarkStart w:id="0" w:name="_GoBack"/>
+      <w:bookmarkEnd w:id="0"/>
     </w:p>
     <w:p>
       <w:pPr>
@@ -1639,6 +1660,29 @@
       <w:contextualSpacing/>
     </w:pPr>
   </w:style>
+  <w:style w:type="character" w:styleId="Hipervnculo">
+    <w:name w:val="Hyperlink"/>
+    <w:basedOn w:val="Fuentedeprrafopredeter"/>
+    <w:uiPriority w:val="99"/>
+    <w:unhideWhenUsed/>
+    <w:rsid w:val="001A457C"/>
+    <w:rPr>
+      <w:color w:val="0563C1" w:themeColor="hyperlink"/>
+      <w:u w:val="single"/>
+    </w:rPr>
+  </w:style>
+  <w:style w:type="character" w:styleId="Mencinsinresolver">
+    <w:name w:val="Unresolved Mention"/>
+    <w:basedOn w:val="Fuentedeprrafopredeter"/>
+    <w:uiPriority w:val="99"/>
+    <w:semiHidden/>
+    <w:unhideWhenUsed/>
+    <w:rsid w:val="001A457C"/>
+    <w:rPr>
+      <w:color w:val="605E5C"/>
+      <w:shd w:val="clear" w:color="auto" w:fill="E1DFDD"/>
+    </w:rPr>
+  </w:style>
 </w:styles>
 </file>
 

</xml_diff>